<commit_message>
admin casi completo, falta capacidad de cambiar rol, cliente ya puede realizar compra
</commit_message>
<xml_diff>
--- a/Precolombinos.docx
+++ b/Precolombinos.docx
@@ -271,6 +271,18 @@
       <w:pPr>
         <w:pStyle w:val="Prrafodelista"/>
         <w:numPr>
+          <w:ilvl w:val="2"/>
+          <w:numId w:val="1"/>
+        </w:numPr>
+      </w:pPr>
+      <w:r>
+        <w:t>ventaModel.js</w:t>
+      </w:r>
+    </w:p>
+    <w:p>
+      <w:pPr>
+        <w:pStyle w:val="Prrafodelista"/>
+        <w:numPr>
           <w:ilvl w:val="1"/>
           <w:numId w:val="1"/>
         </w:numPr>
@@ -508,6 +520,7 @@
         </w:numPr>
       </w:pPr>
       <w:r>
+        <w:lastRenderedPageBreak/>
         <w:t>style.css</w:t>
       </w:r>
     </w:p>
@@ -521,7 +534,6 @@
       </w:pPr>
       <w:proofErr w:type="spellStart"/>
       <w:r>
-        <w:lastRenderedPageBreak/>
         <w:t>js</w:t>
       </w:r>
       <w:proofErr w:type="spellEnd"/>
@@ -535,7 +547,70 @@
         </w:numPr>
       </w:pPr>
       <w:r>
-        <w:t>admin.js</w:t>
+        <w:t>admin</w:t>
+      </w:r>
+      <w:r>
+        <w:t>_dashboard</w:t>
+      </w:r>
+      <w:r>
+        <w:t>.js</w:t>
+      </w:r>
+    </w:p>
+    <w:p>
+      <w:pPr>
+        <w:pStyle w:val="Prrafodelista"/>
+        <w:numPr>
+          <w:ilvl w:val="2"/>
+          <w:numId w:val="1"/>
+        </w:numPr>
+      </w:pPr>
+      <w:r>
+        <w:t>admin_gestion_productos.js</w:t>
+      </w:r>
+    </w:p>
+    <w:p>
+      <w:pPr>
+        <w:pStyle w:val="Prrafodelista"/>
+        <w:numPr>
+          <w:ilvl w:val="2"/>
+          <w:numId w:val="1"/>
+        </w:numPr>
+      </w:pPr>
+      <w:r>
+        <w:t>admin_gestion_</w:t>
+      </w:r>
+      <w:r>
+        <w:t>reportes.js</w:t>
+      </w:r>
+    </w:p>
+    <w:p>
+      <w:pPr>
+        <w:pStyle w:val="Prrafodelista"/>
+        <w:numPr>
+          <w:ilvl w:val="2"/>
+          <w:numId w:val="1"/>
+        </w:numPr>
+      </w:pPr>
+      <w:r>
+        <w:t>admin_gestion_</w:t>
+      </w:r>
+      <w:r>
+        <w:t>usuarios.js</w:t>
+      </w:r>
+    </w:p>
+    <w:p>
+      <w:pPr>
+        <w:pStyle w:val="Prrafodelista"/>
+        <w:numPr>
+          <w:ilvl w:val="2"/>
+          <w:numId w:val="1"/>
+        </w:numPr>
+      </w:pPr>
+      <w:r>
+        <w:t>admin_gestion_</w:t>
+      </w:r>
+      <w:r>
+        <w:t>ventas.js</w:t>
       </w:r>
     </w:p>
     <w:p>
@@ -621,7 +696,58 @@
         </w:numPr>
       </w:pPr>
       <w:r>
-        <w:t>admin.html</w:t>
+        <w:t>admin_dashboard.</w:t>
+      </w:r>
+      <w:r>
+        <w:t>html</w:t>
+      </w:r>
+    </w:p>
+    <w:p>
+      <w:pPr>
+        <w:pStyle w:val="Prrafodelista"/>
+        <w:numPr>
+          <w:ilvl w:val="2"/>
+          <w:numId w:val="1"/>
+        </w:numPr>
+      </w:pPr>
+      <w:r>
+        <w:t>admin_gestion_productos.html</w:t>
+      </w:r>
+    </w:p>
+    <w:p>
+      <w:pPr>
+        <w:pStyle w:val="Prrafodelista"/>
+        <w:numPr>
+          <w:ilvl w:val="2"/>
+          <w:numId w:val="1"/>
+        </w:numPr>
+      </w:pPr>
+      <w:r>
+        <w:t>admin_gestion_reportes.html</w:t>
+      </w:r>
+    </w:p>
+    <w:p>
+      <w:pPr>
+        <w:pStyle w:val="Prrafodelista"/>
+        <w:numPr>
+          <w:ilvl w:val="2"/>
+          <w:numId w:val="1"/>
+        </w:numPr>
+      </w:pPr>
+      <w:r>
+        <w:t>admin_gestion_usuarios.html</w:t>
+      </w:r>
+    </w:p>
+    <w:p>
+      <w:pPr>
+        <w:pStyle w:val="Prrafodelista"/>
+        <w:numPr>
+          <w:ilvl w:val="2"/>
+          <w:numId w:val="1"/>
+        </w:numPr>
+      </w:pPr>
+      <w:r>
+        <w:t>admin_gestion_ventas.html</w:t>
       </w:r>
     </w:p>
     <w:p>

</xml_diff>